<commit_message>
แก้ User Manual 2
</commit_message>
<xml_diff>
--- a/User Manual/V3.1.1 [2021-11-30] Version Control User manual.docx
+++ b/User Manual/V3.1.1 [2021-11-30] Version Control User manual.docx
@@ -264,7 +264,15 @@
                 <w:sz w:val="32"/>
                 <w:szCs w:val="32"/>
               </w:rPr>
-              <w:t>.1</w:t>
+              <w:t>.</w:t>
+            </w:r>
+            <w:r>
+              <w:rPr>
+                <w:rFonts w:ascii="TH Sarabun New" w:hAnsi="TH Sarabun New"/>
+                <w:sz w:val="32"/>
+                <w:szCs w:val="32"/>
+              </w:rPr>
+              <w:t>2</w:t>
             </w:r>
           </w:p>
         </w:tc>
@@ -320,33 +328,24 @@
                 <w:sz w:val="32"/>
                 <w:szCs w:val="32"/>
               </w:rPr>
-              <w:t xml:space="preserve">30 </w:t>
-            </w:r>
-            <w:r>
-              <w:rPr>
-                <w:rFonts w:ascii="TH Sarabun New" w:hAnsi="TH Sarabun New"/>
-                <w:sz w:val="32"/>
-                <w:szCs w:val="32"/>
-                <w:cs/>
-              </w:rPr>
-              <w:t>พฤศจิกายน</w:t>
-            </w:r>
-            <w:r>
-              <w:rPr>
-                <w:rFonts w:ascii="TH Sarabun New" w:hAnsi="TH Sarabun New" w:hint="cs"/>
-                <w:sz w:val="32"/>
-                <w:szCs w:val="32"/>
-                <w:cs/>
-              </w:rPr>
-              <w:t xml:space="preserve"> </w:t>
-            </w:r>
-            <w:r>
-              <w:rPr>
-                <w:rFonts w:ascii="TH Sarabun New" w:hAnsi="TH Sarabun New"/>
-                <w:sz w:val="32"/>
-                <w:szCs w:val="32"/>
-              </w:rPr>
-              <w:t>2564</w:t>
+              <w:t xml:space="preserve">4 </w:t>
+            </w:r>
+            <w:r>
+              <w:rPr>
+                <w:rFonts w:ascii="TH Sarabun New" w:hAnsi="TH Sarabun New" w:hint="cs"/>
+                <w:sz w:val="32"/>
+                <w:szCs w:val="32"/>
+                <w:cs/>
+              </w:rPr>
+              <w:t>ธันวาคม</w:t>
+            </w:r>
+            <w:r>
+              <w:rPr>
+                <w:rFonts w:ascii="TH Sarabun New" w:hAnsi="TH Sarabun New"/>
+                <w:sz w:val="32"/>
+                <w:szCs w:val="32"/>
+              </w:rPr>
+              <w:t xml:space="preserve"> 2564</w:t>
             </w:r>
           </w:p>
         </w:tc>
@@ -521,7 +520,7 @@
             <w:pPr>
               <w:jc w:val="center"/>
               <w:rPr>
-                <w:rFonts w:ascii="TH Sarabun New" w:hAnsi="TH Sarabun New" w:hint="cs"/>
+                <w:rFonts w:ascii="TH Sarabun New" w:hAnsi="TH Sarabun New"/>
                 <w:b/>
                 <w:bCs/>
                 <w:sz w:val="32"/>
@@ -612,6 +611,9 @@
         <w:tc>
           <w:tcPr>
             <w:tcW w:w="985" w:type="dxa"/>
+            <w:tcBorders>
+              <w:bottom w:val="single" w:sz="4" w:space="0" w:color="auto"/>
+            </w:tcBorders>
             <w:shd w:val="clear" w:color="auto" w:fill="auto"/>
           </w:tcPr>
           <w:p>
@@ -619,6 +621,210 @@
               <w:jc w:val="center"/>
               <w:rPr>
                 <w:rFonts w:ascii="TH Sarabun New" w:hAnsi="TH Sarabun New" w:hint="cs"/>
+                <w:b/>
+                <w:bCs/>
+                <w:sz w:val="32"/>
+                <w:szCs w:val="32"/>
+                <w:cs/>
+              </w:rPr>
+            </w:pPr>
+            <w:r>
+              <w:rPr>
+                <w:rFonts w:ascii="TH Sarabun New" w:hAnsi="TH Sarabun New"/>
+                <w:sz w:val="32"/>
+                <w:szCs w:val="32"/>
+              </w:rPr>
+              <w:t>3.1.</w:t>
+            </w:r>
+            <w:r>
+              <w:rPr>
+                <w:rFonts w:ascii="TH Sarabun New" w:hAnsi="TH Sarabun New"/>
+                <w:sz w:val="32"/>
+                <w:szCs w:val="32"/>
+              </w:rPr>
+              <w:t>2</w:t>
+            </w:r>
+          </w:p>
+        </w:tc>
+        <w:tc>
+          <w:tcPr>
+            <w:tcW w:w="2070" w:type="dxa"/>
+            <w:tcBorders>
+              <w:bottom w:val="single" w:sz="4" w:space="0" w:color="auto"/>
+            </w:tcBorders>
+            <w:shd w:val="clear" w:color="auto" w:fill="auto"/>
+          </w:tcPr>
+          <w:p>
+            <w:pPr>
+              <w:jc w:val="center"/>
+              <w:rPr>
+                <w:rFonts w:ascii="TH Sarabun New" w:hAnsi="TH Sarabun New" w:hint="cs"/>
+                <w:b/>
+                <w:bCs/>
+                <w:sz w:val="32"/>
+                <w:szCs w:val="32"/>
+                <w:cs/>
+              </w:rPr>
+            </w:pPr>
+            <w:r>
+              <w:rPr>
+                <w:rFonts w:ascii="TH Sarabun New" w:hAnsi="TH Sarabun New"/>
+                <w:sz w:val="32"/>
+                <w:szCs w:val="32"/>
+              </w:rPr>
+              <w:t>4</w:t>
+            </w:r>
+            <w:r>
+              <w:rPr>
+                <w:rFonts w:ascii="TH Sarabun New" w:hAnsi="TH Sarabun New"/>
+                <w:sz w:val="32"/>
+                <w:szCs w:val="32"/>
+              </w:rPr>
+              <w:t xml:space="preserve"> </w:t>
+            </w:r>
+            <w:r>
+              <w:rPr>
+                <w:rFonts w:ascii="TH Sarabun New" w:hAnsi="TH Sarabun New" w:hint="cs"/>
+                <w:sz w:val="32"/>
+                <w:szCs w:val="32"/>
+                <w:cs/>
+              </w:rPr>
+              <w:t>ธันวาคม</w:t>
+            </w:r>
+            <w:r>
+              <w:rPr>
+                <w:rFonts w:ascii="TH Sarabun New" w:hAnsi="TH Sarabun New"/>
+                <w:sz w:val="32"/>
+                <w:szCs w:val="32"/>
+              </w:rPr>
+              <w:t xml:space="preserve"> 2564</w:t>
+            </w:r>
+          </w:p>
+        </w:tc>
+        <w:tc>
+          <w:tcPr>
+            <w:tcW w:w="2160" w:type="dxa"/>
+            <w:tcBorders>
+              <w:bottom w:val="single" w:sz="4" w:space="0" w:color="auto"/>
+            </w:tcBorders>
+            <w:shd w:val="clear" w:color="auto" w:fill="auto"/>
+          </w:tcPr>
+          <w:p>
+            <w:pPr>
+              <w:rPr>
+                <w:rFonts w:ascii="TH Sarabun New" w:hAnsi="TH Sarabun New" w:hint="cs"/>
+                <w:b/>
+                <w:bCs/>
+                <w:sz w:val="32"/>
+                <w:szCs w:val="32"/>
+                <w:cs/>
+              </w:rPr>
+            </w:pPr>
+            <w:r>
+              <w:rPr>
+                <w:rFonts w:ascii="TH Sarabun New" w:hAnsi="TH Sarabun New" w:hint="cs"/>
+                <w:sz w:val="32"/>
+                <w:szCs w:val="32"/>
+                <w:cs/>
+              </w:rPr>
+              <w:t>แก้ไข</w:t>
+            </w:r>
+          </w:p>
+        </w:tc>
+        <w:tc>
+          <w:tcPr>
+            <w:tcW w:w="1421" w:type="dxa"/>
+            <w:tcBorders>
+              <w:bottom w:val="single" w:sz="4" w:space="0" w:color="auto"/>
+            </w:tcBorders>
+            <w:shd w:val="clear" w:color="auto" w:fill="auto"/>
+          </w:tcPr>
+          <w:p>
+            <w:pPr>
+              <w:jc w:val="center"/>
+              <w:rPr>
+                <w:rFonts w:ascii="TH Sarabun New" w:hAnsi="TH Sarabun New" w:hint="cs"/>
+                <w:sz w:val="32"/>
+                <w:szCs w:val="32"/>
+                <w:cs/>
+              </w:rPr>
+            </w:pPr>
+            <w:r>
+              <w:rPr>
+                <w:rFonts w:ascii="TH Sarabun New" w:hAnsi="TH Sarabun New" w:hint="cs"/>
+                <w:sz w:val="32"/>
+                <w:szCs w:val="32"/>
+                <w:cs/>
+              </w:rPr>
+              <w:t>กิตติพศ</w:t>
+            </w:r>
+            <w:r>
+              <w:rPr>
+                <w:rFonts w:ascii="TH Sarabun New" w:hAnsi="TH Sarabun New"/>
+                <w:sz w:val="32"/>
+                <w:szCs w:val="32"/>
+              </w:rPr>
+              <w:t xml:space="preserve"> (D)</w:t>
+            </w:r>
+          </w:p>
+        </w:tc>
+        <w:tc>
+          <w:tcPr>
+            <w:tcW w:w="1660" w:type="dxa"/>
+            <w:tcBorders>
+              <w:bottom w:val="single" w:sz="4" w:space="0" w:color="auto"/>
+            </w:tcBorders>
+            <w:shd w:val="clear" w:color="auto" w:fill="auto"/>
+          </w:tcPr>
+          <w:p>
+            <w:pPr>
+              <w:jc w:val="center"/>
+              <w:rPr>
+                <w:rFonts w:ascii="TH Sarabun New" w:hAnsi="TH Sarabun New"/>
+                <w:sz w:val="32"/>
+                <w:szCs w:val="32"/>
+              </w:rPr>
+            </w:pPr>
+            <w:r>
+              <w:rPr>
+                <w:rFonts w:ascii="TH Sarabun New" w:hAnsi="TH Sarabun New"/>
+                <w:sz w:val="32"/>
+                <w:szCs w:val="32"/>
+                <w:cs/>
+              </w:rPr>
+              <w:t>เบญจพล</w:t>
+            </w:r>
+            <w:r>
+              <w:rPr>
+                <w:rFonts w:ascii="TH Sarabun New" w:hAnsi="TH Sarabun New" w:hint="cs"/>
+                <w:sz w:val="32"/>
+                <w:szCs w:val="32"/>
+                <w:cs/>
+              </w:rPr>
+              <w:t xml:space="preserve"> </w:t>
+            </w:r>
+            <w:r>
+              <w:rPr>
+                <w:rFonts w:ascii="TH Sarabun New" w:hAnsi="TH Sarabun New"/>
+                <w:sz w:val="32"/>
+                <w:szCs w:val="32"/>
+              </w:rPr>
+              <w:t>(D)</w:t>
+            </w:r>
+          </w:p>
+        </w:tc>
+      </w:tr>
+      <w:tr>
+        <w:tc>
+          <w:tcPr>
+            <w:tcW w:w="985" w:type="dxa"/>
+            <w:shd w:val="clear" w:color="auto" w:fill="auto"/>
+          </w:tcPr>
+          <w:p>
+            <w:pPr>
+              <w:jc w:val="center"/>
+              <w:rPr>
+                <w:rFonts w:ascii="TH Sarabun New" w:hAnsi="TH Sarabun New"/>
                 <w:sz w:val="32"/>
                 <w:szCs w:val="32"/>
                 <w:cs/>
@@ -671,15 +877,7 @@
                 <w:sz w:val="32"/>
                 <w:szCs w:val="32"/>
               </w:rPr>
-              <w:t xml:space="preserve"> </w:t>
-            </w:r>
-            <w:r>
-              <w:rPr>
-                <w:rFonts w:ascii="TH Sarabun New" w:hAnsi="TH Sarabun New"/>
-                <w:sz w:val="32"/>
-                <w:szCs w:val="32"/>
-              </w:rPr>
-              <w:t>2564</w:t>
+              <w:t xml:space="preserve"> 2564</w:t>
             </w:r>
           </w:p>
         </w:tc>
@@ -691,27 +889,19 @@
           <w:p>
             <w:pPr>
               <w:rPr>
-                <w:rFonts w:ascii="TH Sarabun New" w:hAnsi="TH Sarabun New" w:hint="cs"/>
-                <w:sz w:val="32"/>
-                <w:szCs w:val="32"/>
-              </w:rPr>
-            </w:pPr>
-            <w:r>
-              <w:rPr>
-                <w:rFonts w:ascii="TH Sarabun New" w:hAnsi="TH Sarabun New" w:hint="cs"/>
-                <w:sz w:val="32"/>
-                <w:szCs w:val="32"/>
-                <w:cs/>
-              </w:rPr>
-              <w:t xml:space="preserve">จัดทำ </w:t>
-            </w:r>
-            <w:r>
-              <w:rPr>
-                <w:rFonts w:ascii="TH Sarabun New" w:hAnsi="TH Sarabun New"/>
-                <w:sz w:val="32"/>
-                <w:szCs w:val="32"/>
-              </w:rPr>
-              <w:t>User Manual</w:t>
+                <w:rFonts w:ascii="TH Sarabun New" w:hAnsi="TH Sarabun New"/>
+                <w:sz w:val="32"/>
+                <w:szCs w:val="32"/>
+              </w:rPr>
+            </w:pPr>
+            <w:r>
+              <w:rPr>
+                <w:rFonts w:ascii="TH Sarabun New" w:hAnsi="TH Sarabun New" w:hint="cs"/>
+                <w:sz w:val="32"/>
+                <w:szCs w:val="32"/>
+                <w:cs/>
+              </w:rPr>
+              <w:t>จัดทำ</w:t>
             </w:r>
           </w:p>
         </w:tc>
@@ -834,6 +1024,32 @@
                 <w:szCs w:val="32"/>
               </w:rPr>
             </w:pPr>
+            <w:r>
+              <w:rPr>
+                <w:rFonts w:ascii="TH Sarabun New" w:hAnsi="TH Sarabun New"/>
+                <w:sz w:val="32"/>
+                <w:szCs w:val="32"/>
+                <w:cs/>
+              </w:rPr>
+              <w:t>เบญจพล</w:t>
+            </w:r>
+            <w:r>
+              <w:rPr>
+                <w:rFonts w:ascii="TH Sarabun New" w:hAnsi="TH Sarabun New" w:hint="cs"/>
+                <w:sz w:val="32"/>
+                <w:szCs w:val="32"/>
+                <w:cs/>
+              </w:rPr>
+              <w:t xml:space="preserve"> </w:t>
+            </w:r>
+            <w:r>
+              <w:rPr>
+                <w:rFonts w:ascii="TH Sarabun New" w:hAnsi="TH Sarabun New"/>
+                <w:sz w:val="32"/>
+                <w:szCs w:val="32"/>
+              </w:rPr>
+              <w:t>(D)</w:t>
+            </w:r>
           </w:p>
         </w:tc>
       </w:tr>

</xml_diff>

<commit_message>
Update V3.1.1 [2021-11-30] Version Control User manual.docx
</commit_message>
<xml_diff>
--- a/User Manual/V3.1.1 [2021-11-30] Version Control User manual.docx
+++ b/User Manual/V3.1.1 [2021-11-30] Version Control User manual.docx
@@ -120,7 +120,7 @@
     </w:p>
     <w:tbl>
       <w:tblPr>
-        <w:tblStyle w:val="a7"/>
+        <w:tblStyle w:val="TableGrid"/>
         <w:tblW w:w="0" w:type="auto"/>
         <w:tblLook w:val="04A0" w:firstRow="1" w:lastRow="0" w:firstColumn="1" w:lastColumn="0" w:noHBand="0" w:noVBand="1"/>
       </w:tblPr>
@@ -128,8 +128,8 @@
         <w:gridCol w:w="985"/>
         <w:gridCol w:w="2070"/>
         <w:gridCol w:w="2160"/>
-        <w:gridCol w:w="1421"/>
-        <w:gridCol w:w="1660"/>
+        <w:gridCol w:w="1530"/>
+        <w:gridCol w:w="1551"/>
       </w:tblGrid>
       <w:tr>
         <w:tc>
@@ -272,7 +272,7 @@
                 <w:sz w:val="32"/>
                 <w:szCs w:val="32"/>
               </w:rPr>
-              <w:t>2</w:t>
+              <w:t>3</w:t>
             </w:r>
           </w:p>
         </w:tc>
@@ -328,7 +328,15 @@
                 <w:sz w:val="32"/>
                 <w:szCs w:val="32"/>
               </w:rPr>
-              <w:t xml:space="preserve">4 </w:t>
+              <w:t>9</w:t>
+            </w:r>
+            <w:r>
+              <w:rPr>
+                <w:rFonts w:ascii="TH Sarabun New" w:hAnsi="TH Sarabun New"/>
+                <w:sz w:val="32"/>
+                <w:szCs w:val="32"/>
+              </w:rPr>
+              <w:t xml:space="preserve"> </w:t>
             </w:r>
             <w:r>
               <w:rPr>
@@ -543,7 +551,7 @@
         </w:tc>
         <w:tc>
           <w:tcPr>
-            <w:tcW w:w="1421" w:type="dxa"/>
+            <w:tcW w:w="1530" w:type="dxa"/>
             <w:tcBorders>
               <w:bottom w:val="single" w:sz="4" w:space="0" w:color="auto"/>
             </w:tcBorders>
@@ -576,7 +584,7 @@
         </w:tc>
         <w:tc>
           <w:tcPr>
-            <w:tcW w:w="1660" w:type="dxa"/>
+            <w:tcW w:w="1551" w:type="dxa"/>
             <w:tcBorders>
               <w:bottom w:val="single" w:sz="4" w:space="0" w:color="auto"/>
             </w:tcBorders>
@@ -638,11 +646,12 @@
             </w:r>
             <w:r>
               <w:rPr>
-                <w:rFonts w:ascii="TH Sarabun New" w:hAnsi="TH Sarabun New"/>
-                <w:sz w:val="32"/>
-                <w:szCs w:val="32"/>
-              </w:rPr>
-              <w:t>2</w:t>
+                <w:rFonts w:ascii="TH Sarabun New" w:hAnsi="TH Sarabun New" w:hint="cs"/>
+                <w:sz w:val="32"/>
+                <w:szCs w:val="32"/>
+                <w:cs/>
+              </w:rPr>
+              <w:t>3</w:t>
             </w:r>
           </w:p>
         </w:tc>
@@ -668,11 +677,12 @@
             </w:pPr>
             <w:r>
               <w:rPr>
-                <w:rFonts w:ascii="TH Sarabun New" w:hAnsi="TH Sarabun New"/>
-                <w:sz w:val="32"/>
-                <w:szCs w:val="32"/>
-              </w:rPr>
-              <w:t>4</w:t>
+                <w:rFonts w:ascii="TH Sarabun New" w:hAnsi="TH Sarabun New" w:hint="cs"/>
+                <w:sz w:val="32"/>
+                <w:szCs w:val="32"/>
+                <w:cs/>
+              </w:rPr>
+              <w:t>9</w:t>
             </w:r>
             <w:r>
               <w:rPr>
@@ -712,28 +722,52 @@
           <w:p>
             <w:pPr>
               <w:rPr>
-                <w:rFonts w:ascii="TH Sarabun New" w:hAnsi="TH Sarabun New" w:hint="cs"/>
-                <w:b/>
-                <w:bCs/>
-                <w:sz w:val="32"/>
-                <w:szCs w:val="32"/>
-                <w:cs/>
-              </w:rPr>
-            </w:pPr>
-            <w:r>
-              <w:rPr>
-                <w:rFonts w:ascii="TH Sarabun New" w:hAnsi="TH Sarabun New" w:hint="cs"/>
-                <w:sz w:val="32"/>
-                <w:szCs w:val="32"/>
-                <w:cs/>
-              </w:rPr>
-              <w:t>แก้ไข</w:t>
-            </w:r>
-          </w:p>
-        </w:tc>
-        <w:tc>
-          <w:tcPr>
-            <w:tcW w:w="1421" w:type="dxa"/>
+                <w:rFonts w:ascii="TH Sarabun New" w:hAnsi="TH Sarabun New"/>
+                <w:b/>
+                <w:bCs/>
+                <w:sz w:val="32"/>
+                <w:szCs w:val="32"/>
+              </w:rPr>
+            </w:pPr>
+            <w:r>
+              <w:rPr>
+                <w:rFonts w:ascii="TH Sarabun New" w:hAnsi="TH Sarabun New" w:hint="cs"/>
+                <w:sz w:val="32"/>
+                <w:szCs w:val="32"/>
+                <w:cs/>
+              </w:rPr>
+              <w:t xml:space="preserve">เพิ่ม </w:t>
+            </w:r>
+            <w:r>
+              <w:rPr>
+                <w:rFonts w:ascii="TH Sarabun New" w:hAnsi="TH Sarabun New"/>
+                <w:sz w:val="32"/>
+                <w:szCs w:val="32"/>
+              </w:rPr>
+              <w:t>set up (</w:t>
+            </w:r>
+            <w:r>
+              <w:rPr>
+                <w:rFonts w:ascii="TH Sarabun New" w:hAnsi="TH Sarabun New" w:hint="cs"/>
+                <w:sz w:val="32"/>
+                <w:szCs w:val="32"/>
+                <w:cs/>
+              </w:rPr>
+              <w:t>เพิ่ม ลบ ดูรายการ</w:t>
+            </w:r>
+            <w:r>
+              <w:rPr>
+                <w:rFonts w:ascii="TH Sarabun New" w:hAnsi="TH Sarabun New"/>
+                <w:sz w:val="32"/>
+                <w:szCs w:val="32"/>
+              </w:rPr>
+              <w:t>)</w:t>
+            </w:r>
+          </w:p>
+        </w:tc>
+        <w:tc>
+          <w:tcPr>
+            <w:tcW w:w="1530" w:type="dxa"/>
             <w:tcBorders>
               <w:bottom w:val="single" w:sz="4" w:space="0" w:color="auto"/>
             </w:tcBorders>
@@ -744,33 +778,119 @@
               <w:jc w:val="center"/>
               <w:rPr>
                 <w:rFonts w:ascii="TH Sarabun New" w:hAnsi="TH Sarabun New" w:hint="cs"/>
-                <w:sz w:val="32"/>
-                <w:szCs w:val="32"/>
-                <w:cs/>
-              </w:rPr>
-            </w:pPr>
-            <w:r>
-              <w:rPr>
-                <w:rFonts w:ascii="TH Sarabun New" w:hAnsi="TH Sarabun New" w:hint="cs"/>
-                <w:sz w:val="32"/>
-                <w:szCs w:val="32"/>
-                <w:cs/>
-              </w:rPr>
-              <w:t>กิตติพศ</w:t>
-            </w:r>
-            <w:r>
-              <w:rPr>
-                <w:rFonts w:ascii="TH Sarabun New" w:hAnsi="TH Sarabun New"/>
-                <w:sz w:val="32"/>
-                <w:szCs w:val="32"/>
-              </w:rPr>
-              <w:t xml:space="preserve"> (D)</w:t>
-            </w:r>
-          </w:p>
-        </w:tc>
-        <w:tc>
-          <w:tcPr>
-            <w:tcW w:w="1660" w:type="dxa"/>
+                <w:b/>
+                <w:bCs/>
+                <w:sz w:val="32"/>
+                <w:szCs w:val="32"/>
+                <w:cs/>
+              </w:rPr>
+            </w:pPr>
+            <w:r>
+              <w:rPr>
+                <w:rFonts w:ascii="TH Sarabun New" w:hAnsi="TH Sarabun New" w:hint="cs"/>
+                <w:sz w:val="32"/>
+                <w:szCs w:val="32"/>
+                <w:cs/>
+              </w:rPr>
+              <w:t>ณัฐดนัย</w:t>
+            </w:r>
+            <w:r>
+              <w:rPr>
+                <w:rFonts w:ascii="TH Sarabun New" w:hAnsi="TH Sarabun New"/>
+                <w:sz w:val="32"/>
+                <w:szCs w:val="32"/>
+              </w:rPr>
+              <w:t xml:space="preserve"> (D</w:t>
+            </w:r>
+            <w:r>
+              <w:rPr>
+                <w:rFonts w:ascii="TH Sarabun New" w:hAnsi="TH Sarabun New"/>
+                <w:sz w:val="32"/>
+                <w:szCs w:val="32"/>
+              </w:rPr>
+              <w:t>M</w:t>
+            </w:r>
+            <w:r>
+              <w:rPr>
+                <w:rFonts w:ascii="TH Sarabun New" w:hAnsi="TH Sarabun New"/>
+                <w:sz w:val="32"/>
+                <w:szCs w:val="32"/>
+              </w:rPr>
+              <w:t>)</w:t>
+            </w:r>
+            <w:r>
+              <w:rPr>
+                <w:rFonts w:ascii="TH Sarabun New" w:hAnsi="TH Sarabun New"/>
+                <w:sz w:val="32"/>
+                <w:szCs w:val="32"/>
+              </w:rPr>
+              <w:br/>
+            </w:r>
+            <w:r>
+              <w:rPr>
+                <w:rFonts w:ascii="TH Sarabun New" w:hAnsi="TH Sarabun New" w:hint="cs"/>
+                <w:sz w:val="32"/>
+                <w:szCs w:val="32"/>
+                <w:cs/>
+              </w:rPr>
+              <w:t>ปรีชญา (</w:t>
+            </w:r>
+            <w:r>
+              <w:rPr>
+                <w:rFonts w:ascii="TH Sarabun New" w:hAnsi="TH Sarabun New"/>
+                <w:sz w:val="32"/>
+                <w:szCs w:val="32"/>
+              </w:rPr>
+              <w:t>PM</w:t>
+            </w:r>
+            <w:r>
+              <w:rPr>
+                <w:rFonts w:ascii="TH Sarabun New" w:hAnsi="TH Sarabun New" w:hint="cs"/>
+                <w:sz w:val="32"/>
+                <w:szCs w:val="32"/>
+                <w:cs/>
+              </w:rPr>
+              <w:t>)</w:t>
+            </w:r>
+            <w:r>
+              <w:rPr>
+                <w:rFonts w:ascii="TH Sarabun New" w:hAnsi="TH Sarabun New"/>
+                <w:sz w:val="32"/>
+                <w:szCs w:val="32"/>
+              </w:rPr>
+              <w:br/>
+            </w:r>
+            <w:r>
+              <w:rPr>
+                <w:rFonts w:ascii="TH Sarabun New" w:hAnsi="TH Sarabun New" w:hint="cs"/>
+                <w:sz w:val="32"/>
+                <w:szCs w:val="32"/>
+                <w:cs/>
+              </w:rPr>
+              <w:t>กล้ายุทธ (</w:t>
+            </w:r>
+            <w:r>
+              <w:rPr>
+                <w:rFonts w:ascii="TH Sarabun New" w:hAnsi="TH Sarabun New"/>
+                <w:sz w:val="32"/>
+                <w:szCs w:val="32"/>
+              </w:rPr>
+              <w:t>P</w:t>
+            </w:r>
+            <w:r>
+              <w:rPr>
+                <w:rFonts w:ascii="TH Sarabun New" w:hAnsi="TH Sarabun New" w:hint="cs"/>
+                <w:sz w:val="32"/>
+                <w:szCs w:val="32"/>
+                <w:cs/>
+              </w:rPr>
+              <w:t>)</w:t>
+            </w:r>
+          </w:p>
+        </w:tc>
+        <w:tc>
+          <w:tcPr>
+            <w:tcW w:w="1551" w:type="dxa"/>
             <w:tcBorders>
               <w:bottom w:val="single" w:sz="4" w:space="0" w:color="auto"/>
             </w:tcBorders>
@@ -780,19 +900,22 @@
             <w:pPr>
               <w:jc w:val="center"/>
               <w:rPr>
-                <w:rFonts w:ascii="TH Sarabun New" w:hAnsi="TH Sarabun New"/>
-                <w:sz w:val="32"/>
-                <w:szCs w:val="32"/>
-              </w:rPr>
-            </w:pPr>
-            <w:r>
-              <w:rPr>
-                <w:rFonts w:ascii="TH Sarabun New" w:hAnsi="TH Sarabun New"/>
-                <w:sz w:val="32"/>
-                <w:szCs w:val="32"/>
-                <w:cs/>
-              </w:rPr>
-              <w:t>เบญจพล</w:t>
+                <w:rFonts w:ascii="TH Sarabun New" w:hAnsi="TH Sarabun New" w:hint="cs"/>
+                <w:b/>
+                <w:bCs/>
+                <w:sz w:val="32"/>
+                <w:szCs w:val="32"/>
+                <w:cs/>
+              </w:rPr>
+            </w:pPr>
+            <w:r>
+              <w:rPr>
+                <w:rFonts w:ascii="TH Sarabun New" w:hAnsi="TH Sarabun New" w:hint="cs"/>
+                <w:sz w:val="32"/>
+                <w:szCs w:val="32"/>
+                <w:cs/>
+              </w:rPr>
+              <w:t>วรรัตน์</w:t>
             </w:r>
             <w:r>
               <w:rPr>
@@ -809,7 +932,23 @@
                 <w:sz w:val="32"/>
                 <w:szCs w:val="32"/>
               </w:rPr>
-              <w:t>(D)</w:t>
+              <w:t>(</w:t>
+            </w:r>
+            <w:r>
+              <w:rPr>
+                <w:rFonts w:ascii="TH Sarabun New" w:hAnsi="TH Sarabun New"/>
+                <w:sz w:val="32"/>
+                <w:szCs w:val="32"/>
+              </w:rPr>
+              <w:t>QM</w:t>
+            </w:r>
+            <w:r>
+              <w:rPr>
+                <w:rFonts w:ascii="TH Sarabun New" w:hAnsi="TH Sarabun New"/>
+                <w:sz w:val="32"/>
+                <w:szCs w:val="32"/>
+              </w:rPr>
+              <w:t>)</w:t>
             </w:r>
           </w:p>
         </w:tc>
@@ -818,6 +957,197 @@
         <w:tc>
           <w:tcPr>
             <w:tcW w:w="985" w:type="dxa"/>
+            <w:tcBorders>
+              <w:bottom w:val="single" w:sz="4" w:space="0" w:color="auto"/>
+            </w:tcBorders>
+            <w:shd w:val="clear" w:color="auto" w:fill="auto"/>
+          </w:tcPr>
+          <w:p>
+            <w:pPr>
+              <w:jc w:val="center"/>
+              <w:rPr>
+                <w:rFonts w:ascii="TH Sarabun New" w:hAnsi="TH Sarabun New"/>
+                <w:b/>
+                <w:bCs/>
+                <w:sz w:val="32"/>
+                <w:szCs w:val="32"/>
+                <w:cs/>
+              </w:rPr>
+            </w:pPr>
+            <w:r>
+              <w:rPr>
+                <w:rFonts w:ascii="TH Sarabun New" w:hAnsi="TH Sarabun New"/>
+                <w:sz w:val="32"/>
+                <w:szCs w:val="32"/>
+              </w:rPr>
+              <w:t>3.1.2</w:t>
+            </w:r>
+          </w:p>
+        </w:tc>
+        <w:tc>
+          <w:tcPr>
+            <w:tcW w:w="2070" w:type="dxa"/>
+            <w:tcBorders>
+              <w:bottom w:val="single" w:sz="4" w:space="0" w:color="auto"/>
+            </w:tcBorders>
+            <w:shd w:val="clear" w:color="auto" w:fill="auto"/>
+          </w:tcPr>
+          <w:p>
+            <w:pPr>
+              <w:jc w:val="center"/>
+              <w:rPr>
+                <w:rFonts w:ascii="TH Sarabun New" w:hAnsi="TH Sarabun New"/>
+                <w:b/>
+                <w:bCs/>
+                <w:sz w:val="32"/>
+                <w:szCs w:val="32"/>
+                <w:cs/>
+              </w:rPr>
+            </w:pPr>
+            <w:r>
+              <w:rPr>
+                <w:rFonts w:ascii="TH Sarabun New" w:hAnsi="TH Sarabun New"/>
+                <w:sz w:val="32"/>
+                <w:szCs w:val="32"/>
+              </w:rPr>
+              <w:t xml:space="preserve">4 </w:t>
+            </w:r>
+            <w:r>
+              <w:rPr>
+                <w:rFonts w:ascii="TH Sarabun New" w:hAnsi="TH Sarabun New" w:hint="cs"/>
+                <w:sz w:val="32"/>
+                <w:szCs w:val="32"/>
+                <w:cs/>
+              </w:rPr>
+              <w:t>ธันวาคม</w:t>
+            </w:r>
+            <w:r>
+              <w:rPr>
+                <w:rFonts w:ascii="TH Sarabun New" w:hAnsi="TH Sarabun New"/>
+                <w:sz w:val="32"/>
+                <w:szCs w:val="32"/>
+              </w:rPr>
+              <w:t xml:space="preserve"> 2564</w:t>
+            </w:r>
+          </w:p>
+        </w:tc>
+        <w:tc>
+          <w:tcPr>
+            <w:tcW w:w="2160" w:type="dxa"/>
+            <w:tcBorders>
+              <w:bottom w:val="single" w:sz="4" w:space="0" w:color="auto"/>
+            </w:tcBorders>
+            <w:shd w:val="clear" w:color="auto" w:fill="auto"/>
+          </w:tcPr>
+          <w:p>
+            <w:pPr>
+              <w:rPr>
+                <w:rFonts w:ascii="TH Sarabun New" w:hAnsi="TH Sarabun New"/>
+                <w:b/>
+                <w:bCs/>
+                <w:sz w:val="32"/>
+                <w:szCs w:val="32"/>
+                <w:cs/>
+              </w:rPr>
+            </w:pPr>
+            <w:r>
+              <w:rPr>
+                <w:rFonts w:ascii="TH Sarabun New" w:hAnsi="TH Sarabun New" w:hint="cs"/>
+                <w:sz w:val="32"/>
+                <w:szCs w:val="32"/>
+                <w:cs/>
+              </w:rPr>
+              <w:t>แก้ไข</w:t>
+            </w:r>
+          </w:p>
+        </w:tc>
+        <w:tc>
+          <w:tcPr>
+            <w:tcW w:w="1530" w:type="dxa"/>
+            <w:tcBorders>
+              <w:bottom w:val="single" w:sz="4" w:space="0" w:color="auto"/>
+            </w:tcBorders>
+            <w:shd w:val="clear" w:color="auto" w:fill="auto"/>
+          </w:tcPr>
+          <w:p>
+            <w:pPr>
+              <w:jc w:val="center"/>
+              <w:rPr>
+                <w:rFonts w:ascii="TH Sarabun New" w:hAnsi="TH Sarabun New"/>
+                <w:sz w:val="32"/>
+                <w:szCs w:val="32"/>
+                <w:cs/>
+              </w:rPr>
+            </w:pPr>
+            <w:r>
+              <w:rPr>
+                <w:rFonts w:ascii="TH Sarabun New" w:hAnsi="TH Sarabun New" w:hint="cs"/>
+                <w:sz w:val="32"/>
+                <w:szCs w:val="32"/>
+                <w:cs/>
+              </w:rPr>
+              <w:t>กิตติพศ</w:t>
+            </w:r>
+            <w:r>
+              <w:rPr>
+                <w:rFonts w:ascii="TH Sarabun New" w:hAnsi="TH Sarabun New"/>
+                <w:sz w:val="32"/>
+                <w:szCs w:val="32"/>
+              </w:rPr>
+              <w:t xml:space="preserve"> (D)</w:t>
+            </w:r>
+          </w:p>
+        </w:tc>
+        <w:tc>
+          <w:tcPr>
+            <w:tcW w:w="1551" w:type="dxa"/>
+            <w:tcBorders>
+              <w:bottom w:val="single" w:sz="4" w:space="0" w:color="auto"/>
+            </w:tcBorders>
+            <w:shd w:val="clear" w:color="auto" w:fill="auto"/>
+          </w:tcPr>
+          <w:p>
+            <w:pPr>
+              <w:jc w:val="center"/>
+              <w:rPr>
+                <w:rFonts w:ascii="TH Sarabun New" w:hAnsi="TH Sarabun New"/>
+                <w:sz w:val="32"/>
+                <w:szCs w:val="32"/>
+              </w:rPr>
+            </w:pPr>
+            <w:r>
+              <w:rPr>
+                <w:rFonts w:ascii="TH Sarabun New" w:hAnsi="TH Sarabun New"/>
+                <w:sz w:val="32"/>
+                <w:szCs w:val="32"/>
+                <w:cs/>
+              </w:rPr>
+              <w:t>เบญจพล</w:t>
+            </w:r>
+            <w:r>
+              <w:rPr>
+                <w:rFonts w:ascii="TH Sarabun New" w:hAnsi="TH Sarabun New" w:hint="cs"/>
+                <w:sz w:val="32"/>
+                <w:szCs w:val="32"/>
+                <w:cs/>
+              </w:rPr>
+              <w:t xml:space="preserve"> </w:t>
+            </w:r>
+            <w:r>
+              <w:rPr>
+                <w:rFonts w:ascii="TH Sarabun New" w:hAnsi="TH Sarabun New"/>
+                <w:sz w:val="32"/>
+                <w:szCs w:val="32"/>
+              </w:rPr>
+              <w:t>(D)</w:t>
+            </w:r>
+          </w:p>
+        </w:tc>
+      </w:tr>
+      <w:tr>
+        <w:tc>
+          <w:tcPr>
+            <w:tcW w:w="985" w:type="dxa"/>
             <w:shd w:val="clear" w:color="auto" w:fill="auto"/>
           </w:tcPr>
           <w:p>
@@ -907,7 +1237,7 @@
         </w:tc>
         <w:tc>
           <w:tcPr>
-            <w:tcW w:w="1421" w:type="dxa"/>
+            <w:tcW w:w="1530" w:type="dxa"/>
             <w:shd w:val="clear" w:color="auto" w:fill="auto"/>
           </w:tcPr>
           <w:p>
@@ -1012,7 +1342,7 @@
         </w:tc>
         <w:tc>
           <w:tcPr>
-            <w:tcW w:w="1660" w:type="dxa"/>
+            <w:tcW w:w="1551" w:type="dxa"/>
             <w:shd w:val="clear" w:color="auto" w:fill="auto"/>
           </w:tcPr>
           <w:p>
@@ -1102,7 +1432,7 @@
 <w:ftr xmlns:wpc="http://schemas.microsoft.com/office/word/2010/wordprocessingCanvas" xmlns:cx="http://schemas.microsoft.com/office/drawing/2014/chartex" xmlns:cx1="http://schemas.microsoft.com/office/drawing/2015/9/8/chartex" xmlns:cx2="http://schemas.microsoft.com/office/drawing/2015/10/21/chartex" xmlns:cx3="http://schemas.microsoft.com/office/drawing/2016/5/9/chartex" xmlns:cx4="http://schemas.microsoft.com/office/drawing/2016/5/10/chartex" xmlns:cx5="http://schemas.microsoft.com/office/drawing/2016/5/11/chartex" xmlns:cx6="http://schemas.microsoft.com/office/drawing/2016/5/12/chartex" xmlns:cx7="http://schemas.microsoft.com/office/drawing/2016/5/13/chartex" xmlns:cx8="http://schemas.microsoft.com/office/drawing/2016/5/14/chartex" xmlns:mc="http://schemas.openxmlformats.org/markup-compatibility/2006" xmlns:aink="http://schemas.microsoft.com/office/drawing/2016/ink" xmlns:am3d="http://schemas.microsoft.com/office/drawing/2017/model3d" xmlns:o="urn:schemas-microsoft-com:office:office" xmlns:r="http://schemas.openxmlformats.org/officeDocument/2006/relationships" xmlns:m="http://schemas.openxmlformats.org/officeDocument/2006/math" xmlns:v="urn:schemas-microsoft-com:vml" xmlns:wp14="http://schemas.microsoft.com/office/word/2010/wordprocessingDrawing" xmlns:wp="http://schemas.openxmlformats.org/drawingml/2006/wordprocessingDrawing" xmlns:w10="urn:schemas-microsoft-com:office:word" xmlns:w="http://schemas.openxmlformats.org/wordprocessingml/2006/main" xmlns:w14="http://schemas.microsoft.com/office/word/2010/wordml" xmlns:w15="http://schemas.microsoft.com/office/word/2012/wordml" xmlns:w16cex="http://schemas.microsoft.com/office/word/2018/wordml/cex" xmlns:w16cid="http://schemas.microsoft.com/office/word/2016/wordml/cid" xmlns:w16="http://schemas.microsoft.com/office/word/2018/wordml" xmlns:w16sdtdh="http://schemas.microsoft.com/office/word/2020/wordml/sdtdatahash" xmlns:w16se="http://schemas.microsoft.com/office/word/2015/wordml/symex" xmlns:wpg="http://schemas.microsoft.com/office/word/2010/wordprocessingGroup" xmlns:wpi="http://schemas.microsoft.com/office/word/2010/wordprocessingInk" xmlns:wne="http://schemas.microsoft.com/office/word/2006/wordml" xmlns:wps="http://schemas.microsoft.com/office/word/2010/wordprocessingShape" mc:Ignorable="w14 w15 w16se w16cid w16 w16cex w16sdtdh wp14">
   <w:p>
     <w:pPr>
-      <w:pStyle w:val="a5"/>
+      <w:pStyle w:val="Footer"/>
       <w:rPr>
         <w:noProof/>
       </w:rPr>
@@ -1110,7 +1440,7 @@
   </w:p>
   <w:p>
     <w:pPr>
-      <w:pStyle w:val="a5"/>
+      <w:pStyle w:val="Footer"/>
     </w:pPr>
     <w:r>
       <w:rPr>
@@ -1212,7 +1542,7 @@
 <w:hdr xmlns:wpc="http://schemas.microsoft.com/office/word/2010/wordprocessingCanvas" xmlns:cx="http://schemas.microsoft.com/office/drawing/2014/chartex" xmlns:cx1="http://schemas.microsoft.com/office/drawing/2015/9/8/chartex" xmlns:cx2="http://schemas.microsoft.com/office/drawing/2015/10/21/chartex" xmlns:cx3="http://schemas.microsoft.com/office/drawing/2016/5/9/chartex" xmlns:cx4="http://schemas.microsoft.com/office/drawing/2016/5/10/chartex" xmlns:cx5="http://schemas.microsoft.com/office/drawing/2016/5/11/chartex" xmlns:cx6="http://schemas.microsoft.com/office/drawing/2016/5/12/chartex" xmlns:cx7="http://schemas.microsoft.com/office/drawing/2016/5/13/chartex" xmlns:cx8="http://schemas.microsoft.com/office/drawing/2016/5/14/chartex" xmlns:mc="http://schemas.openxmlformats.org/markup-compatibility/2006" xmlns:aink="http://schemas.microsoft.com/office/drawing/2016/ink" xmlns:am3d="http://schemas.microsoft.com/office/drawing/2017/model3d" xmlns:o="urn:schemas-microsoft-com:office:office" xmlns:r="http://schemas.openxmlformats.org/officeDocument/2006/relationships" xmlns:m="http://schemas.openxmlformats.org/officeDocument/2006/math" xmlns:v="urn:schemas-microsoft-com:vml" xmlns:wp14="http://schemas.microsoft.com/office/word/2010/wordprocessingDrawing" xmlns:wp="http://schemas.openxmlformats.org/drawingml/2006/wordprocessingDrawing" xmlns:w10="urn:schemas-microsoft-com:office:word" xmlns:w="http://schemas.openxmlformats.org/wordprocessingml/2006/main" xmlns:w14="http://schemas.microsoft.com/office/word/2010/wordml" xmlns:w15="http://schemas.microsoft.com/office/word/2012/wordml" xmlns:w16cex="http://schemas.microsoft.com/office/word/2018/wordml/cex" xmlns:w16cid="http://schemas.microsoft.com/office/word/2016/wordml/cid" xmlns:w16="http://schemas.microsoft.com/office/word/2018/wordml" xmlns:w16sdtdh="http://schemas.microsoft.com/office/word/2020/wordml/sdtdatahash" xmlns:w16se="http://schemas.microsoft.com/office/word/2015/wordml/symex" xmlns:wpg="http://schemas.microsoft.com/office/word/2010/wordprocessingGroup" xmlns:wpi="http://schemas.microsoft.com/office/word/2010/wordprocessingInk" xmlns:wne="http://schemas.microsoft.com/office/word/2006/wordml" xmlns:wps="http://schemas.microsoft.com/office/word/2010/wordprocessingShape" mc:Ignorable="w14 w15 w16se w16cid w16 w16cex w16sdtdh wp14">
   <w:p>
     <w:pPr>
-      <w:pStyle w:val="a3"/>
+      <w:pStyle w:val="Header"/>
     </w:pPr>
     <w:r>
       <w:rPr>
@@ -1680,7 +2010,7 @@
     <w:lsdException w:name="Unresolved Mention" w:semiHidden="1" w:unhideWhenUsed="1"/>
     <w:lsdException w:name="Smart Link" w:semiHidden="1" w:unhideWhenUsed="1"/>
   </w:latentStyles>
-  <w:style w:type="paragraph" w:default="1" w:styleId="a">
+  <w:style w:type="paragraph" w:default="1" w:styleId="Normal">
     <w:name w:val="Normal"/>
     <w:qFormat/>
     <w:rsid w:val="0009770B"/>
@@ -1688,13 +2018,13 @@
       <w:rFonts w:cs="TH Sarabun New"/>
     </w:rPr>
   </w:style>
-  <w:style w:type="character" w:default="1" w:styleId="a0">
+  <w:style w:type="character" w:default="1" w:styleId="DefaultParagraphFont">
     <w:name w:val="Default Paragraph Font"/>
     <w:uiPriority w:val="1"/>
     <w:semiHidden/>
     <w:unhideWhenUsed/>
   </w:style>
-  <w:style w:type="table" w:default="1" w:styleId="a1">
+  <w:style w:type="table" w:default="1" w:styleId="TableNormal">
     <w:name w:val="Normal Table"/>
     <w:uiPriority w:val="99"/>
     <w:semiHidden/>
@@ -1709,16 +2039,16 @@
       </w:tblCellMar>
     </w:tblPr>
   </w:style>
-  <w:style w:type="numbering" w:default="1" w:styleId="a2">
+  <w:style w:type="numbering" w:default="1" w:styleId="NoList">
     <w:name w:val="No List"/>
     <w:uiPriority w:val="99"/>
     <w:semiHidden/>
     <w:unhideWhenUsed/>
   </w:style>
-  <w:style w:type="paragraph" w:styleId="a3">
+  <w:style w:type="paragraph" w:styleId="Header">
     <w:name w:val="header"/>
-    <w:basedOn w:val="a"/>
-    <w:link w:val="a4"/>
+    <w:basedOn w:val="Normal"/>
+    <w:link w:val="HeaderChar"/>
     <w:uiPriority w:val="99"/>
     <w:unhideWhenUsed/>
     <w:rsid w:val="00C60201"/>
@@ -1733,20 +2063,20 @@
       <w:rFonts w:cs="Angsana New"/>
     </w:rPr>
   </w:style>
-  <w:style w:type="character" w:customStyle="1" w:styleId="a4">
-    <w:name w:val="หัวกระดาษ อักขระ"/>
-    <w:basedOn w:val="a0"/>
-    <w:link w:val="a3"/>
+  <w:style w:type="character" w:customStyle="1" w:styleId="HeaderChar">
+    <w:name w:val="Header Char"/>
+    <w:basedOn w:val="DefaultParagraphFont"/>
+    <w:link w:val="Header"/>
     <w:uiPriority w:val="99"/>
     <w:rsid w:val="00C60201"/>
     <w:rPr>
       <w:rFonts w:cs="Angsana New"/>
     </w:rPr>
   </w:style>
-  <w:style w:type="paragraph" w:styleId="a5">
+  <w:style w:type="paragraph" w:styleId="Footer">
     <w:name w:val="footer"/>
-    <w:basedOn w:val="a"/>
-    <w:link w:val="a6"/>
+    <w:basedOn w:val="Normal"/>
+    <w:link w:val="FooterChar"/>
     <w:uiPriority w:val="99"/>
     <w:unhideWhenUsed/>
     <w:rsid w:val="00C60201"/>
@@ -1761,19 +2091,19 @@
       <w:rFonts w:cs="Angsana New"/>
     </w:rPr>
   </w:style>
-  <w:style w:type="character" w:customStyle="1" w:styleId="a6">
-    <w:name w:val="ท้ายกระดาษ อักขระ"/>
-    <w:basedOn w:val="a0"/>
-    <w:link w:val="a5"/>
+  <w:style w:type="character" w:customStyle="1" w:styleId="FooterChar">
+    <w:name w:val="Footer Char"/>
+    <w:basedOn w:val="DefaultParagraphFont"/>
+    <w:link w:val="Footer"/>
     <w:uiPriority w:val="99"/>
     <w:rsid w:val="00C60201"/>
     <w:rPr>
       <w:rFonts w:cs="Angsana New"/>
     </w:rPr>
   </w:style>
-  <w:style w:type="table" w:styleId="a7">
+  <w:style w:type="table" w:styleId="TableGrid">
     <w:name w:val="Table Grid"/>
-    <w:basedOn w:val="a1"/>
+    <w:basedOn w:val="TableNormal"/>
     <w:uiPriority w:val="39"/>
     <w:rsid w:val="00C60201"/>
     <w:pPr>

</xml_diff>

<commit_message>
Version control User man
</commit_message>
<xml_diff>
--- a/User Manual/V3.1.1 [2021-11-30] Version Control User manual.docx
+++ b/User Manual/V3.1.1 [2021-11-30] Version Control User manual.docx
@@ -629,29 +629,19 @@
               <w:jc w:val="center"/>
               <w:rPr>
                 <w:rFonts w:ascii="TH Sarabun New" w:hAnsi="TH Sarabun New" w:hint="cs"/>
-                <w:b/>
-                <w:bCs/>
-                <w:sz w:val="32"/>
-                <w:szCs w:val="32"/>
-                <w:cs/>
-              </w:rPr>
-            </w:pPr>
-            <w:r>
-              <w:rPr>
-                <w:rFonts w:ascii="TH Sarabun New" w:hAnsi="TH Sarabun New"/>
-                <w:sz w:val="32"/>
-                <w:szCs w:val="32"/>
-              </w:rPr>
-              <w:t>3.1.</w:t>
-            </w:r>
-            <w:r>
-              <w:rPr>
-                <w:rFonts w:ascii="TH Sarabun New" w:hAnsi="TH Sarabun New" w:hint="cs"/>
-                <w:sz w:val="32"/>
-                <w:szCs w:val="32"/>
-                <w:cs/>
-              </w:rPr>
-              <w:t>3</w:t>
+                <w:sz w:val="32"/>
+                <w:szCs w:val="32"/>
+                <w:cs/>
+              </w:rPr>
+            </w:pPr>
+            <w:r>
+              <w:rPr>
+                <w:rFonts w:ascii="TH Sarabun New" w:hAnsi="TH Sarabun New" w:hint="cs"/>
+                <w:sz w:val="32"/>
+                <w:szCs w:val="32"/>
+                <w:cs/>
+              </w:rPr>
+              <w:t>3.3.1</w:t>
             </w:r>
           </w:p>
         </w:tc>
@@ -668,46 +658,35 @@
               <w:jc w:val="center"/>
               <w:rPr>
                 <w:rFonts w:ascii="TH Sarabun New" w:hAnsi="TH Sarabun New" w:hint="cs"/>
-                <w:b/>
-                <w:bCs/>
-                <w:sz w:val="32"/>
-                <w:szCs w:val="32"/>
-                <w:cs/>
-              </w:rPr>
-            </w:pPr>
-            <w:r>
-              <w:rPr>
-                <w:rFonts w:ascii="TH Sarabun New" w:hAnsi="TH Sarabun New" w:hint="cs"/>
-                <w:sz w:val="32"/>
-                <w:szCs w:val="32"/>
-                <w:cs/>
-              </w:rPr>
-              <w:t>9</w:t>
-            </w:r>
-            <w:r>
-              <w:rPr>
-                <w:rFonts w:ascii="TH Sarabun New" w:hAnsi="TH Sarabun New"/>
-                <w:sz w:val="32"/>
-                <w:szCs w:val="32"/>
-              </w:rPr>
-              <w:t xml:space="preserve"> </w:t>
-            </w:r>
-            <w:r>
-              <w:rPr>
-                <w:rFonts w:ascii="TH Sarabun New" w:hAnsi="TH Sarabun New" w:hint="cs"/>
-                <w:sz w:val="32"/>
-                <w:szCs w:val="32"/>
-                <w:cs/>
-              </w:rPr>
-              <w:t>ธันวาคม</w:t>
-            </w:r>
-            <w:r>
-              <w:rPr>
-                <w:rFonts w:ascii="TH Sarabun New" w:hAnsi="TH Sarabun New"/>
-                <w:sz w:val="32"/>
-                <w:szCs w:val="32"/>
-              </w:rPr>
-              <w:t xml:space="preserve"> 2564</w:t>
+                <w:sz w:val="32"/>
+                <w:szCs w:val="32"/>
+              </w:rPr>
+            </w:pPr>
+            <w:r>
+              <w:rPr>
+                <w:rFonts w:ascii="TH Sarabun New" w:hAnsi="TH Sarabun New" w:hint="cs"/>
+                <w:sz w:val="32"/>
+                <w:szCs w:val="32"/>
+                <w:cs/>
+              </w:rPr>
+              <w:t>1</w:t>
+            </w:r>
+            <w:r>
+              <w:rPr>
+                <w:rFonts w:ascii="TH Sarabun New" w:hAnsi="TH Sarabun New"/>
+                <w:sz w:val="32"/>
+                <w:szCs w:val="32"/>
+              </w:rPr>
+              <w:t>6</w:t>
+            </w:r>
+            <w:r>
+              <w:rPr>
+                <w:rFonts w:ascii="TH Sarabun New" w:hAnsi="TH Sarabun New" w:hint="cs"/>
+                <w:sz w:val="32"/>
+                <w:szCs w:val="32"/>
+                <w:cs/>
+              </w:rPr>
+              <w:t xml:space="preserve"> ธันวาคม 2564</w:t>
             </w:r>
           </w:p>
         </w:tc>
@@ -721,47 +700,21 @@
           </w:tcPr>
           <w:p>
             <w:pPr>
-              <w:rPr>
-                <w:rFonts w:ascii="TH Sarabun New" w:hAnsi="TH Sarabun New"/>
-                <w:b/>
-                <w:bCs/>
-                <w:sz w:val="32"/>
-                <w:szCs w:val="32"/>
-              </w:rPr>
-            </w:pPr>
-            <w:r>
-              <w:rPr>
-                <w:rFonts w:ascii="TH Sarabun New" w:hAnsi="TH Sarabun New" w:hint="cs"/>
-                <w:sz w:val="32"/>
-                <w:szCs w:val="32"/>
-                <w:cs/>
-              </w:rPr>
-              <w:t xml:space="preserve">เพิ่ม </w:t>
-            </w:r>
-            <w:r>
-              <w:rPr>
-                <w:rFonts w:ascii="TH Sarabun New" w:hAnsi="TH Sarabun New"/>
-                <w:sz w:val="32"/>
-                <w:szCs w:val="32"/>
-              </w:rPr>
-              <w:t>set up (</w:t>
-            </w:r>
-            <w:r>
-              <w:rPr>
-                <w:rFonts w:ascii="TH Sarabun New" w:hAnsi="TH Sarabun New" w:hint="cs"/>
-                <w:sz w:val="32"/>
-                <w:szCs w:val="32"/>
-                <w:cs/>
-              </w:rPr>
-              <w:t>เพิ่ม ลบ ดูรายการ</w:t>
-            </w:r>
-            <w:r>
-              <w:rPr>
-                <w:rFonts w:ascii="TH Sarabun New" w:hAnsi="TH Sarabun New"/>
-                <w:sz w:val="32"/>
-                <w:szCs w:val="32"/>
-              </w:rPr>
-              <w:t>)</w:t>
+              <w:jc w:val="center"/>
+              <w:rPr>
+                <w:rFonts w:ascii="TH Sarabun New" w:hAnsi="TH Sarabun New"/>
+                <w:sz w:val="32"/>
+                <w:szCs w:val="32"/>
+              </w:rPr>
+            </w:pPr>
+            <w:r>
+              <w:rPr>
+                <w:rFonts w:ascii="TH Sarabun New" w:hAnsi="TH Sarabun New" w:hint="cs"/>
+                <w:sz w:val="32"/>
+                <w:szCs w:val="32"/>
+                <w:cs/>
+              </w:rPr>
+              <w:t>เพิ่ม มอดูลบริการ และสารบัญ</w:t>
             </w:r>
           </w:p>
         </w:tc>
@@ -777,114 +730,54 @@
             <w:pPr>
               <w:jc w:val="center"/>
               <w:rPr>
-                <w:rFonts w:ascii="TH Sarabun New" w:hAnsi="TH Sarabun New" w:hint="cs"/>
-                <w:b/>
-                <w:bCs/>
-                <w:sz w:val="32"/>
-                <w:szCs w:val="32"/>
-                <w:cs/>
-              </w:rPr>
-            </w:pPr>
-            <w:r>
-              <w:rPr>
-                <w:rFonts w:ascii="TH Sarabun New" w:hAnsi="TH Sarabun New" w:hint="cs"/>
-                <w:sz w:val="32"/>
-                <w:szCs w:val="32"/>
-                <w:cs/>
-              </w:rPr>
-              <w:t>ณัฐดนัย</w:t>
-            </w:r>
-            <w:r>
-              <w:rPr>
-                <w:rFonts w:ascii="TH Sarabun New" w:hAnsi="TH Sarabun New"/>
-                <w:sz w:val="32"/>
-                <w:szCs w:val="32"/>
-              </w:rPr>
-              <w:t xml:space="preserve"> (D</w:t>
-            </w:r>
-            <w:r>
-              <w:rPr>
-                <w:rFonts w:ascii="TH Sarabun New" w:hAnsi="TH Sarabun New"/>
-                <w:sz w:val="32"/>
-                <w:szCs w:val="32"/>
-              </w:rPr>
-              <w:t>M</w:t>
-            </w:r>
-            <w:r>
-              <w:rPr>
-                <w:rFonts w:ascii="TH Sarabun New" w:hAnsi="TH Sarabun New"/>
-                <w:sz w:val="32"/>
-                <w:szCs w:val="32"/>
-              </w:rPr>
-              <w:t>)</w:t>
-            </w:r>
-            <w:r>
-              <w:rPr>
-                <w:rFonts w:ascii="TH Sarabun New" w:hAnsi="TH Sarabun New"/>
-                <w:sz w:val="32"/>
-                <w:szCs w:val="32"/>
-              </w:rPr>
-              <w:br/>
-            </w:r>
-            <w:r>
-              <w:rPr>
-                <w:rFonts w:ascii="TH Sarabun New" w:hAnsi="TH Sarabun New" w:hint="cs"/>
-                <w:sz w:val="32"/>
-                <w:szCs w:val="32"/>
-                <w:cs/>
-              </w:rPr>
-              <w:t>ปรีชญา (</w:t>
-            </w:r>
-            <w:r>
-              <w:rPr>
-                <w:rFonts w:ascii="TH Sarabun New" w:hAnsi="TH Sarabun New"/>
-                <w:sz w:val="32"/>
-                <w:szCs w:val="32"/>
-              </w:rPr>
-              <w:t>PM</w:t>
-            </w:r>
-            <w:r>
-              <w:rPr>
-                <w:rFonts w:ascii="TH Sarabun New" w:hAnsi="TH Sarabun New" w:hint="cs"/>
-                <w:sz w:val="32"/>
-                <w:szCs w:val="32"/>
-                <w:cs/>
-              </w:rPr>
-              <w:t>)</w:t>
-            </w:r>
-            <w:r>
-              <w:rPr>
-                <w:rFonts w:ascii="TH Sarabun New" w:hAnsi="TH Sarabun New"/>
-                <w:sz w:val="32"/>
-                <w:szCs w:val="32"/>
-              </w:rPr>
-              <w:br/>
-            </w:r>
-            <w:r>
-              <w:rPr>
-                <w:rFonts w:ascii="TH Sarabun New" w:hAnsi="TH Sarabun New" w:hint="cs"/>
-                <w:sz w:val="32"/>
-                <w:szCs w:val="32"/>
-                <w:cs/>
-              </w:rPr>
-              <w:t>กล้ายุทธ (</w:t>
-            </w:r>
-            <w:r>
-              <w:rPr>
-                <w:rFonts w:ascii="TH Sarabun New" w:hAnsi="TH Sarabun New"/>
-                <w:sz w:val="32"/>
-                <w:szCs w:val="32"/>
-              </w:rPr>
-              <w:t>P</w:t>
-            </w:r>
-            <w:r>
-              <w:rPr>
-                <w:rFonts w:ascii="TH Sarabun New" w:hAnsi="TH Sarabun New" w:hint="cs"/>
-                <w:sz w:val="32"/>
-                <w:szCs w:val="32"/>
-                <w:cs/>
-              </w:rPr>
-              <w:t>)</w:t>
+                <w:rFonts w:ascii="TH Sarabun New" w:hAnsi="TH Sarabun New"/>
+                <w:sz w:val="32"/>
+                <w:szCs w:val="32"/>
+              </w:rPr>
+            </w:pPr>
+            <w:r>
+              <w:rPr>
+                <w:rFonts w:ascii="TH Sarabun New" w:hAnsi="TH Sarabun New" w:hint="cs"/>
+                <w:sz w:val="32"/>
+                <w:szCs w:val="32"/>
+                <w:cs/>
+              </w:rPr>
+              <w:t xml:space="preserve">ธนาธิป </w:t>
+            </w:r>
+            <w:r>
+              <w:rPr>
+                <w:rFonts w:ascii="TH Sarabun New" w:hAnsi="TH Sarabun New"/>
+                <w:sz w:val="32"/>
+                <w:szCs w:val="32"/>
+              </w:rPr>
+              <w:t>(SM)</w:t>
+            </w:r>
+          </w:p>
+          <w:p>
+            <w:pPr>
+              <w:jc w:val="center"/>
+              <w:rPr>
+                <w:rFonts w:ascii="TH Sarabun New" w:hAnsi="TH Sarabun New" w:hint="cs"/>
+                <w:sz w:val="32"/>
+                <w:szCs w:val="32"/>
+              </w:rPr>
+            </w:pPr>
+            <w:r>
+              <w:rPr>
+                <w:rFonts w:ascii="TH Sarabun New" w:hAnsi="TH Sarabun New" w:hint="cs"/>
+                <w:sz w:val="32"/>
+                <w:szCs w:val="32"/>
+                <w:cs/>
+              </w:rPr>
+              <w:t xml:space="preserve">ทัศวรรณ </w:t>
+            </w:r>
+            <w:r>
+              <w:rPr>
+                <w:rFonts w:ascii="TH Sarabun New" w:hAnsi="TH Sarabun New"/>
+                <w:sz w:val="32"/>
+                <w:szCs w:val="32"/>
+              </w:rPr>
+              <w:t>(D)</w:t>
             </w:r>
           </w:p>
         </w:tc>
@@ -900,7 +793,328 @@
             <w:pPr>
               <w:jc w:val="center"/>
               <w:rPr>
-                <w:rFonts w:ascii="TH Sarabun New" w:hAnsi="TH Sarabun New" w:hint="cs"/>
+                <w:rFonts w:ascii="TH Sarabun New" w:hAnsi="TH Sarabun New"/>
+                <w:sz w:val="32"/>
+                <w:szCs w:val="32"/>
+              </w:rPr>
+            </w:pPr>
+            <w:r>
+              <w:rPr>
+                <w:rFonts w:ascii="TH Sarabun New" w:hAnsi="TH Sarabun New" w:hint="cs"/>
+                <w:sz w:val="32"/>
+                <w:szCs w:val="32"/>
+                <w:cs/>
+              </w:rPr>
+              <w:t xml:space="preserve">วรรัตน์ </w:t>
+            </w:r>
+            <w:r>
+              <w:rPr>
+                <w:rFonts w:ascii="TH Sarabun New" w:hAnsi="TH Sarabun New"/>
+                <w:sz w:val="32"/>
+                <w:szCs w:val="32"/>
+              </w:rPr>
+              <w:t>(QM)</w:t>
+            </w:r>
+          </w:p>
+          <w:p>
+            <w:pPr>
+              <w:jc w:val="center"/>
+              <w:rPr>
+                <w:rFonts w:ascii="TH Sarabun New" w:hAnsi="TH Sarabun New" w:hint="cs"/>
+                <w:sz w:val="32"/>
+                <w:szCs w:val="32"/>
+              </w:rPr>
+            </w:pPr>
+            <w:r>
+              <w:rPr>
+                <w:rFonts w:ascii="TH Sarabun New" w:hAnsi="TH Sarabun New" w:hint="cs"/>
+                <w:sz w:val="32"/>
+                <w:szCs w:val="32"/>
+                <w:cs/>
+              </w:rPr>
+              <w:t xml:space="preserve">วริศรา </w:t>
+            </w:r>
+            <w:r>
+              <w:rPr>
+                <w:rFonts w:ascii="TH Sarabun New" w:hAnsi="TH Sarabun New"/>
+                <w:sz w:val="32"/>
+                <w:szCs w:val="32"/>
+              </w:rPr>
+              <w:t>(SP)</w:t>
+            </w:r>
+          </w:p>
+        </w:tc>
+      </w:tr>
+      <w:tr>
+        <w:tc>
+          <w:tcPr>
+            <w:tcW w:w="985" w:type="dxa"/>
+            <w:tcBorders>
+              <w:bottom w:val="single" w:sz="4" w:space="0" w:color="auto"/>
+            </w:tcBorders>
+            <w:shd w:val="clear" w:color="auto" w:fill="auto"/>
+          </w:tcPr>
+          <w:p>
+            <w:pPr>
+              <w:jc w:val="center"/>
+              <w:rPr>
+                <w:rFonts w:ascii="TH Sarabun New" w:hAnsi="TH Sarabun New"/>
+                <w:b/>
+                <w:bCs/>
+                <w:sz w:val="32"/>
+                <w:szCs w:val="32"/>
+                <w:cs/>
+              </w:rPr>
+            </w:pPr>
+            <w:r>
+              <w:rPr>
+                <w:rFonts w:ascii="TH Sarabun New" w:hAnsi="TH Sarabun New"/>
+                <w:sz w:val="32"/>
+                <w:szCs w:val="32"/>
+              </w:rPr>
+              <w:t>3.1.</w:t>
+            </w:r>
+            <w:r>
+              <w:rPr>
+                <w:rFonts w:ascii="TH Sarabun New" w:hAnsi="TH Sarabun New" w:hint="cs"/>
+                <w:sz w:val="32"/>
+                <w:szCs w:val="32"/>
+                <w:cs/>
+              </w:rPr>
+              <w:t>3</w:t>
+            </w:r>
+          </w:p>
+        </w:tc>
+        <w:tc>
+          <w:tcPr>
+            <w:tcW w:w="2070" w:type="dxa"/>
+            <w:tcBorders>
+              <w:bottom w:val="single" w:sz="4" w:space="0" w:color="auto"/>
+            </w:tcBorders>
+            <w:shd w:val="clear" w:color="auto" w:fill="auto"/>
+          </w:tcPr>
+          <w:p>
+            <w:pPr>
+              <w:jc w:val="center"/>
+              <w:rPr>
+                <w:rFonts w:ascii="TH Sarabun New" w:hAnsi="TH Sarabun New"/>
+                <w:b/>
+                <w:bCs/>
+                <w:sz w:val="32"/>
+                <w:szCs w:val="32"/>
+                <w:cs/>
+              </w:rPr>
+            </w:pPr>
+            <w:r>
+              <w:rPr>
+                <w:rFonts w:ascii="TH Sarabun New" w:hAnsi="TH Sarabun New" w:hint="cs"/>
+                <w:sz w:val="32"/>
+                <w:szCs w:val="32"/>
+                <w:cs/>
+              </w:rPr>
+              <w:t>9</w:t>
+            </w:r>
+            <w:r>
+              <w:rPr>
+                <w:rFonts w:ascii="TH Sarabun New" w:hAnsi="TH Sarabun New"/>
+                <w:sz w:val="32"/>
+                <w:szCs w:val="32"/>
+              </w:rPr>
+              <w:t xml:space="preserve"> </w:t>
+            </w:r>
+            <w:r>
+              <w:rPr>
+                <w:rFonts w:ascii="TH Sarabun New" w:hAnsi="TH Sarabun New" w:hint="cs"/>
+                <w:sz w:val="32"/>
+                <w:szCs w:val="32"/>
+                <w:cs/>
+              </w:rPr>
+              <w:t>ธันวาคม</w:t>
+            </w:r>
+            <w:r>
+              <w:rPr>
+                <w:rFonts w:ascii="TH Sarabun New" w:hAnsi="TH Sarabun New"/>
+                <w:sz w:val="32"/>
+                <w:szCs w:val="32"/>
+              </w:rPr>
+              <w:t xml:space="preserve"> 2564</w:t>
+            </w:r>
+          </w:p>
+        </w:tc>
+        <w:tc>
+          <w:tcPr>
+            <w:tcW w:w="2160" w:type="dxa"/>
+            <w:tcBorders>
+              <w:bottom w:val="single" w:sz="4" w:space="0" w:color="auto"/>
+            </w:tcBorders>
+            <w:shd w:val="clear" w:color="auto" w:fill="auto"/>
+          </w:tcPr>
+          <w:p>
+            <w:pPr>
+              <w:rPr>
+                <w:rFonts w:ascii="TH Sarabun New" w:hAnsi="TH Sarabun New"/>
+                <w:b/>
+                <w:bCs/>
+                <w:sz w:val="32"/>
+                <w:szCs w:val="32"/>
+              </w:rPr>
+            </w:pPr>
+            <w:r>
+              <w:rPr>
+                <w:rFonts w:ascii="TH Sarabun New" w:hAnsi="TH Sarabun New" w:hint="cs"/>
+                <w:sz w:val="32"/>
+                <w:szCs w:val="32"/>
+                <w:cs/>
+              </w:rPr>
+              <w:t xml:space="preserve">เพิ่ม </w:t>
+            </w:r>
+            <w:r>
+              <w:rPr>
+                <w:rFonts w:ascii="TH Sarabun New" w:hAnsi="TH Sarabun New"/>
+                <w:sz w:val="32"/>
+                <w:szCs w:val="32"/>
+              </w:rPr>
+              <w:t>set up (</w:t>
+            </w:r>
+            <w:r>
+              <w:rPr>
+                <w:rFonts w:ascii="TH Sarabun New" w:hAnsi="TH Sarabun New" w:hint="cs"/>
+                <w:sz w:val="32"/>
+                <w:szCs w:val="32"/>
+                <w:cs/>
+              </w:rPr>
+              <w:t>เพิ่ม ลบ ดูรายการ</w:t>
+            </w:r>
+            <w:r>
+              <w:rPr>
+                <w:rFonts w:ascii="TH Sarabun New" w:hAnsi="TH Sarabun New"/>
+                <w:sz w:val="32"/>
+                <w:szCs w:val="32"/>
+              </w:rPr>
+              <w:t>)</w:t>
+            </w:r>
+          </w:p>
+        </w:tc>
+        <w:tc>
+          <w:tcPr>
+            <w:tcW w:w="1530" w:type="dxa"/>
+            <w:tcBorders>
+              <w:bottom w:val="single" w:sz="4" w:space="0" w:color="auto"/>
+            </w:tcBorders>
+            <w:shd w:val="clear" w:color="auto" w:fill="auto"/>
+          </w:tcPr>
+          <w:p>
+            <w:pPr>
+              <w:jc w:val="center"/>
+              <w:rPr>
+                <w:rFonts w:ascii="TH Sarabun New" w:hAnsi="TH Sarabun New"/>
+                <w:b/>
+                <w:bCs/>
+                <w:sz w:val="32"/>
+                <w:szCs w:val="32"/>
+                <w:cs/>
+              </w:rPr>
+            </w:pPr>
+            <w:r>
+              <w:rPr>
+                <w:rFonts w:ascii="TH Sarabun New" w:hAnsi="TH Sarabun New" w:hint="cs"/>
+                <w:sz w:val="32"/>
+                <w:szCs w:val="32"/>
+                <w:cs/>
+              </w:rPr>
+              <w:t>ณัฐดนัย</w:t>
+            </w:r>
+            <w:r>
+              <w:rPr>
+                <w:rFonts w:ascii="TH Sarabun New" w:hAnsi="TH Sarabun New"/>
+                <w:sz w:val="32"/>
+                <w:szCs w:val="32"/>
+              </w:rPr>
+              <w:t xml:space="preserve"> (DM)</w:t>
+            </w:r>
+            <w:r>
+              <w:rPr>
+                <w:rFonts w:ascii="TH Sarabun New" w:hAnsi="TH Sarabun New"/>
+                <w:sz w:val="32"/>
+                <w:szCs w:val="32"/>
+              </w:rPr>
+              <w:br/>
+            </w:r>
+            <w:r>
+              <w:rPr>
+                <w:rFonts w:ascii="TH Sarabun New" w:hAnsi="TH Sarabun New" w:hint="cs"/>
+                <w:sz w:val="32"/>
+                <w:szCs w:val="32"/>
+                <w:cs/>
+              </w:rPr>
+              <w:t>ปรีชญา (</w:t>
+            </w:r>
+            <w:r>
+              <w:rPr>
+                <w:rFonts w:ascii="TH Sarabun New" w:hAnsi="TH Sarabun New"/>
+                <w:sz w:val="32"/>
+                <w:szCs w:val="32"/>
+              </w:rPr>
+              <w:t>PM</w:t>
+            </w:r>
+            <w:r>
+              <w:rPr>
+                <w:rFonts w:ascii="TH Sarabun New" w:hAnsi="TH Sarabun New" w:hint="cs"/>
+                <w:sz w:val="32"/>
+                <w:szCs w:val="32"/>
+                <w:cs/>
+              </w:rPr>
+              <w:t>)</w:t>
+            </w:r>
+            <w:r>
+              <w:rPr>
+                <w:rFonts w:ascii="TH Sarabun New" w:hAnsi="TH Sarabun New"/>
+                <w:sz w:val="32"/>
+                <w:szCs w:val="32"/>
+              </w:rPr>
+              <w:br/>
+            </w:r>
+            <w:r>
+              <w:rPr>
+                <w:rFonts w:ascii="TH Sarabun New" w:hAnsi="TH Sarabun New" w:hint="cs"/>
+                <w:sz w:val="32"/>
+                <w:szCs w:val="32"/>
+                <w:cs/>
+              </w:rPr>
+              <w:t>กล้ายุทธ (</w:t>
+            </w:r>
+            <w:r>
+              <w:rPr>
+                <w:rFonts w:ascii="TH Sarabun New" w:hAnsi="TH Sarabun New"/>
+                <w:sz w:val="32"/>
+                <w:szCs w:val="32"/>
+              </w:rPr>
+              <w:t>P</w:t>
+            </w:r>
+            <w:r>
+              <w:rPr>
+                <w:rFonts w:ascii="TH Sarabun New" w:hAnsi="TH Sarabun New" w:hint="cs"/>
+                <w:sz w:val="32"/>
+                <w:szCs w:val="32"/>
+                <w:cs/>
+              </w:rPr>
+              <w:t>)</w:t>
+            </w:r>
+          </w:p>
+        </w:tc>
+        <w:tc>
+          <w:tcPr>
+            <w:tcW w:w="1551" w:type="dxa"/>
+            <w:tcBorders>
+              <w:bottom w:val="single" w:sz="4" w:space="0" w:color="auto"/>
+            </w:tcBorders>
+            <w:shd w:val="clear" w:color="auto" w:fill="auto"/>
+          </w:tcPr>
+          <w:p>
+            <w:pPr>
+              <w:jc w:val="center"/>
+              <w:rPr>
+                <w:rFonts w:ascii="TH Sarabun New" w:hAnsi="TH Sarabun New"/>
                 <w:b/>
                 <w:bCs/>
                 <w:sz w:val="32"/>

</xml_diff>